<commit_message>
Updated notes taken from the nanodegree
</commit_message>
<xml_diff>
--- a/Udacity- Full Stack JavaScript Nanodegree Notes.docx
+++ b/Udacity- Full Stack JavaScript Nanodegree Notes.docx
@@ -291,131 +291,30 @@
     </w:p>
     <w:p>
       <w:pPr>
-        <w:rPr/>
-      </w:pPr>
-      <w:r>
-        <w:rPr>
-          <w:rtl w:val="0"/>
-        </w:rPr>
-      </w:r>
-    </w:p>
-    <w:p>
-      <w:pPr>
-        <w:rPr/>
-      </w:pPr>
-      <w:r>
-        <w:rPr>
-          <w:rtl w:val="0"/>
-        </w:rPr>
-      </w:r>
-    </w:p>
-    <w:p>
-      <w:pPr>
-        <w:rPr/>
-      </w:pPr>
-      <w:r>
-        <w:rPr>
-          <w:rtl w:val="0"/>
-        </w:rPr>
-      </w:r>
-    </w:p>
-    <w:p>
-      <w:pPr>
-        <w:rPr/>
-      </w:pPr>
-      <w:r>
-        <w:rPr>
-          <w:rtl w:val="0"/>
-        </w:rPr>
-      </w:r>
-    </w:p>
-    <w:p>
-      <w:pPr>
-        <w:rPr/>
-      </w:pPr>
-      <w:r>
-        <w:rPr>
-          <w:rtl w:val="0"/>
-        </w:rPr>
-      </w:r>
-    </w:p>
-    <w:p>
-      <w:pPr>
-        <w:rPr/>
-      </w:pPr>
-      <w:r>
-        <w:rPr>
-          <w:rtl w:val="0"/>
-        </w:rPr>
-      </w:r>
-    </w:p>
-    <w:p>
-      <w:pPr>
-        <w:rPr/>
-      </w:pPr>
-      <w:r>
-        <w:rPr>
-          <w:rtl w:val="0"/>
-        </w:rPr>
-      </w:r>
-    </w:p>
-    <w:p>
-      <w:pPr>
-        <w:rPr/>
-      </w:pPr>
-      <w:r>
-        <w:rPr>
-          <w:rtl w:val="0"/>
-        </w:rPr>
-      </w:r>
-    </w:p>
-    <w:p>
-      <w:pPr>
-        <w:rPr/>
-      </w:pPr>
-      <w:r>
-        <w:rPr>
-          <w:rtl w:val="0"/>
-        </w:rPr>
-      </w:r>
-    </w:p>
-    <w:p>
-      <w:pPr>
-        <w:rPr/>
-      </w:pPr>
-      <w:r>
-        <w:rPr>
-          <w:rtl w:val="0"/>
-        </w:rPr>
-      </w:r>
-    </w:p>
-    <w:p>
-      <w:pPr>
-        <w:rPr/>
-      </w:pPr>
-      <w:r>
-        <w:rPr>
-          <w:rtl w:val="0"/>
-        </w:rPr>
-      </w:r>
-    </w:p>
-    <w:p>
-      <w:pPr>
-        <w:rPr/>
-      </w:pPr>
-      <w:r>
-        <w:rPr>
-          <w:rtl w:val="0"/>
-        </w:rPr>
-      </w:r>
-    </w:p>
-    <w:p>
-      <w:pPr>
-        <w:ind w:left="720" w:firstLine="0"/>
-        <w:rPr>
-          <w:sz w:val="28"/>
-          <w:szCs w:val="28"/>
-        </w:rPr>
+        <w:ind w:left="0" w:firstLine="0"/>
+        <w:rPr/>
+      </w:pPr>
+      <w:r>
+        <w:rPr>
+          <w:rtl w:val="0"/>
+        </w:rPr>
+      </w:r>
+    </w:p>
+    <w:p>
+      <w:pPr>
+        <w:ind w:left="0" w:firstLine="0"/>
+        <w:rPr/>
+      </w:pPr>
+      <w:r>
+        <w:rPr>
+          <w:rtl w:val="0"/>
+        </w:rPr>
+      </w:r>
+    </w:p>
+    <w:p>
+      <w:pPr>
+        <w:ind w:left="0" w:firstLine="0"/>
+        <w:rPr/>
       </w:pPr>
       <w:r>
         <w:rPr>
@@ -439,9 +338,17 @@
             </w:tabs>
             <w:spacing w:before="60" w:line="240" w:lineRule="auto"/>
             <w:rPr>
+              <w:rFonts w:ascii="Arial" w:cs="Arial" w:eastAsia="Arial" w:hAnsi="Arial"/>
               <w:b w:val="1"/>
+              <w:i w:val="0"/>
+              <w:smallCaps w:val="0"/>
+              <w:strike w:val="0"/>
               <w:color w:val="000000"/>
+              <w:sz w:val="22"/>
+              <w:szCs w:val="22"/>
               <w:u w:val="none"/>
+              <w:shd w:fill="auto" w:val="clear"/>
+              <w:vertAlign w:val="baseline"/>
             </w:rPr>
           </w:pPr>
           <w:r>
@@ -452,6 +359,7 @@
           <w:hyperlink w:anchor="_mx2dpysyxnsw">
             <w:r>
               <w:rPr>
+                <w:rFonts w:ascii="Arial" w:cs="Arial" w:eastAsia="Arial" w:hAnsi="Arial"/>
                 <w:b w:val="1"/>
                 <w:i w:val="0"/>
                 <w:smallCaps w:val="0"/>
@@ -460,6 +368,7 @@
                 <w:sz w:val="22"/>
                 <w:szCs w:val="22"/>
                 <w:u w:val="none"/>
+                <w:shd w:fill="auto" w:val="clear"/>
                 <w:vertAlign w:val="baseline"/>
                 <w:rtl w:val="0"/>
               </w:rPr>
@@ -473,6 +382,102 @@
               <w:rtl w:val="0"/>
             </w:rPr>
           </w:r>
+        </w:p>
+        <w:p>
+          <w:pPr>
+            <w:widowControl w:val="0"/>
+            <w:tabs>
+              <w:tab w:val="right" w:leader="none" w:pos="12000"/>
+            </w:tabs>
+            <w:spacing w:before="60" w:line="240" w:lineRule="auto"/>
+            <w:rPr>
+              <w:rFonts w:ascii="Arial" w:cs="Arial" w:eastAsia="Arial" w:hAnsi="Arial"/>
+              <w:b w:val="1"/>
+              <w:i w:val="0"/>
+              <w:smallCaps w:val="0"/>
+              <w:strike w:val="0"/>
+              <w:color w:val="000000"/>
+              <w:sz w:val="22"/>
+              <w:szCs w:val="22"/>
+              <w:u w:val="none"/>
+              <w:shd w:fill="auto" w:val="clear"/>
+              <w:vertAlign w:val="baseline"/>
+            </w:rPr>
+          </w:pPr>
+          <w:hyperlink w:anchor="_uhaxtl1nrcko">
+            <w:r>
+              <w:rPr>
+                <w:rFonts w:ascii="Arial" w:cs="Arial" w:eastAsia="Arial" w:hAnsi="Arial"/>
+                <w:b w:val="1"/>
+                <w:i w:val="0"/>
+                <w:smallCaps w:val="0"/>
+                <w:strike w:val="0"/>
+                <w:color w:val="000000"/>
+                <w:sz w:val="22"/>
+                <w:szCs w:val="22"/>
+                <w:u w:val="none"/>
+                <w:shd w:fill="auto" w:val="clear"/>
+                <w:vertAlign w:val="baseline"/>
+                <w:rtl w:val="0"/>
+              </w:rPr>
+              <w:t xml:space="preserve">Getting Started with Node.JS</w:t>
+              <w:tab/>
+              <w:t xml:space="preserve">4</w:t>
+            </w:r>
+          </w:hyperlink>
+          <w:r>
+            <w:rPr>
+              <w:rtl w:val="0"/>
+            </w:rPr>
+          </w:r>
+        </w:p>
+        <w:p>
+          <w:pPr>
+            <w:widowControl w:val="0"/>
+            <w:tabs>
+              <w:tab w:val="right" w:leader="none" w:pos="12000"/>
+            </w:tabs>
+            <w:spacing w:before="60" w:line="240" w:lineRule="auto"/>
+            <w:rPr>
+              <w:rFonts w:ascii="Arial" w:cs="Arial" w:eastAsia="Arial" w:hAnsi="Arial"/>
+              <w:b w:val="1"/>
+              <w:i w:val="0"/>
+              <w:smallCaps w:val="0"/>
+              <w:strike w:val="0"/>
+              <w:color w:val="000000"/>
+              <w:sz w:val="22"/>
+              <w:szCs w:val="22"/>
+              <w:u w:val="none"/>
+              <w:shd w:fill="auto" w:val="clear"/>
+              <w:vertAlign w:val="baseline"/>
+            </w:rPr>
+          </w:pPr>
+          <w:hyperlink w:anchor="_jnmsn37wd2rg">
+            <w:r>
+              <w:rPr>
+                <w:rFonts w:ascii="Arial" w:cs="Arial" w:eastAsia="Arial" w:hAnsi="Arial"/>
+                <w:b w:val="1"/>
+                <w:i w:val="0"/>
+                <w:smallCaps w:val="0"/>
+                <w:strike w:val="0"/>
+                <w:color w:val="000000"/>
+                <w:sz w:val="22"/>
+                <w:szCs w:val="22"/>
+                <w:u w:val="none"/>
+                <w:shd w:fill="auto" w:val="clear"/>
+                <w:vertAlign w:val="baseline"/>
+                <w:rtl w:val="0"/>
+              </w:rPr>
+              <w:t xml:space="preserve">Developing with TypeScript</w:t>
+              <w:tab/>
+              <w:t xml:space="preserve">14</w:t>
+            </w:r>
+          </w:hyperlink>
+          <w:r>
+            <w:rPr>
+              <w:rtl w:val="0"/>
+            </w:rPr>
+          </w:r>
           <w:r>
             <w:fldChar w:fldCharType="end"/>
           </w:r>
@@ -815,6 +820,56 @@
     </w:p>
     <w:p>
       <w:pPr>
+        <w:rPr/>
+      </w:pPr>
+      <w:r>
+        <w:rPr>
+          <w:rtl w:val="0"/>
+        </w:rPr>
+      </w:r>
+    </w:p>
+    <w:p>
+      <w:pPr>
+        <w:rPr/>
+      </w:pPr>
+      <w:r>
+        <w:rPr>
+          <w:rtl w:val="0"/>
+        </w:rPr>
+      </w:r>
+    </w:p>
+    <w:p>
+      <w:pPr>
+        <w:rPr/>
+      </w:pPr>
+      <w:r>
+        <w:rPr>
+          <w:rtl w:val="0"/>
+        </w:rPr>
+      </w:r>
+    </w:p>
+    <w:p>
+      <w:pPr>
+        <w:rPr/>
+      </w:pPr>
+      <w:r>
+        <w:rPr>
+          <w:rtl w:val="0"/>
+        </w:rPr>
+      </w:r>
+    </w:p>
+    <w:p>
+      <w:pPr>
+        <w:rPr/>
+      </w:pPr>
+      <w:r>
+        <w:rPr>
+          <w:rtl w:val="0"/>
+        </w:rPr>
+      </w:r>
+    </w:p>
+    <w:p>
+      <w:pPr>
         <w:pStyle w:val="Heading1"/>
         <w:rPr/>
       </w:pPr>
@@ -1039,12 +1094,12 @@
           <wp:inline distB="114300" distT="114300" distL="114300" distR="114300">
             <wp:extent cx="5943600" cy="2489200"/>
             <wp:effectExtent b="0" l="0" r="0" t="0"/>
-            <wp:docPr id="8" name="image2.png"/>
+            <wp:docPr id="10" name="image1.png"/>
             <a:graphic>
               <a:graphicData uri="http://schemas.openxmlformats.org/drawingml/2006/picture">
                 <pic:pic>
                   <pic:nvPicPr>
-                    <pic:cNvPr id="0" name="image2.png"/>
+                    <pic:cNvPr id="0" name="image1.png"/>
                     <pic:cNvPicPr preferRelativeResize="0"/>
                   </pic:nvPicPr>
                   <pic:blipFill>
@@ -1114,12 +1169,6 @@
         <w:rPr>
           <w:rtl w:val="0"/>
         </w:rPr>
-        <w:t xml:space="preserve">.</w:t>
-      </w:r>
-      <w:r>
-        <w:rPr>
-          <w:rtl w:val="0"/>
-        </w:rPr>
         <w:t xml:space="preserve">Jasmine is a framework for testing JavaScript code. It does not depend on any other JavaScript frameworks. It runs in browsers and in Node.js. And it has a clean, obvious syntax so that you can easily write tests.</w:t>
       </w:r>
     </w:p>
@@ -1706,28 +1755,22 @@
     </w:p>
     <w:p>
       <w:pPr>
-        <w:pBdr>
-          <w:top w:color="0b0b0b" w:space="0" w:sz="0" w:val="none"/>
-          <w:left w:color="0b0b0b" w:space="0" w:sz="0" w:val="none"/>
-          <w:bottom w:color="0b0b0b" w:space="0" w:sz="0" w:val="none"/>
-          <w:right w:color="0b0b0b" w:space="0" w:sz="0" w:val="none"/>
-          <w:between w:color="0b0b0b" w:space="0" w:sz="0" w:val="none"/>
-        </w:pBdr>
-        <w:shd w:fill="ffffff" w:val="clear"/>
-        <w:ind w:left="2160" w:firstLine="0"/>
-        <w:rPr>
-          <w:color w:val="0b0b0b"/>
-        </w:rPr>
-      </w:pPr>
-      <w:r>
-        <w:rPr>
-          <w:rtl w:val="0"/>
-        </w:rPr>
-      </w:r>
-    </w:p>
-    <w:p>
-      <w:pPr>
-        <w:ind w:left="1440" w:firstLine="720"/>
+        <w:ind w:left="0" w:firstLine="0"/>
+        <w:jc w:val="left"/>
+        <w:rPr>
+          <w:color w:val="0b0b0b"/>
+        </w:rPr>
+      </w:pPr>
+      <w:r>
+        <w:rPr>
+          <w:rtl w:val="0"/>
+        </w:rPr>
+      </w:r>
+    </w:p>
+    <w:p>
+      <w:pPr>
+        <w:ind w:left="720" w:firstLine="0"/>
+        <w:jc w:val="left"/>
         <w:rPr>
           <w:sz w:val="24"/>
           <w:szCs w:val="24"/>
@@ -1740,14 +1783,14 @@
         </w:rPr>
         <w:drawing>
           <wp:inline distB="114300" distT="114300" distL="114300" distR="114300">
-            <wp:extent cx="4386263" cy="2157985"/>
+            <wp:extent cx="5431104" cy="2680737"/>
             <wp:effectExtent b="0" l="0" r="0" t="0"/>
-            <wp:docPr id="4" name="image8.png"/>
+            <wp:docPr id="1" name="image5.png"/>
             <a:graphic>
               <a:graphicData uri="http://schemas.openxmlformats.org/drawingml/2006/picture">
                 <pic:pic>
                   <pic:nvPicPr>
-                    <pic:cNvPr id="0" name="image8.png"/>
+                    <pic:cNvPr id="0" name="image5.png"/>
                     <pic:cNvPicPr preferRelativeResize="0"/>
                   </pic:nvPicPr>
                   <pic:blipFill>
@@ -1760,7 +1803,7 @@
                   <pic:spPr>
                     <a:xfrm>
                       <a:off x="0" y="0"/>
-                      <a:ext cx="4386263" cy="2157985"/>
+                      <a:ext cx="5431104" cy="2680737"/>
                     </a:xfrm>
                     <a:prstGeom prst="rect"/>
                     <a:ln/>
@@ -1779,35 +1822,7 @@
     </w:p>
     <w:p>
       <w:pPr>
-        <w:ind w:left="1440" w:firstLine="720"/>
-        <w:rPr>
-          <w:sz w:val="24"/>
-          <w:szCs w:val="24"/>
-        </w:rPr>
-      </w:pPr>
-      <w:r>
-        <w:rPr>
-          <w:rtl w:val="0"/>
-        </w:rPr>
-      </w:r>
-    </w:p>
-    <w:p>
-      <w:pPr>
-        <w:ind w:left="1440" w:firstLine="720"/>
-        <w:rPr>
-          <w:sz w:val="24"/>
-          <w:szCs w:val="24"/>
-        </w:rPr>
-      </w:pPr>
-      <w:r>
-        <w:rPr>
-          <w:rtl w:val="0"/>
-        </w:rPr>
-      </w:r>
-    </w:p>
-    <w:p>
-      <w:pPr>
-        <w:ind w:left="720" w:firstLine="720"/>
+        <w:ind w:left="0" w:firstLine="0"/>
         <w:rPr>
           <w:sz w:val="24"/>
           <w:szCs w:val="24"/>
@@ -1893,6 +1908,107 @@
           <w:rtl w:val="0"/>
         </w:rPr>
         <w:t xml:space="preserve"> </w:t>
+      </w:r>
+    </w:p>
+    <w:p>
+      <w:pPr>
+        <w:numPr>
+          <w:ilvl w:val="3"/>
+          <w:numId w:val="1"/>
+        </w:numPr>
+        <w:pBdr>
+          <w:top w:color="0b0b0b" w:space="0" w:sz="0" w:val="none"/>
+          <w:left w:color="0b0b0b" w:space="0" w:sz="0" w:val="none"/>
+          <w:bottom w:color="0b0b0b" w:space="0" w:sz="0" w:val="none"/>
+          <w:right w:color="0b0b0b" w:space="0" w:sz="0" w:val="none"/>
+          <w:between w:color="0b0b0b" w:space="0" w:sz="0" w:val="none"/>
+        </w:pBdr>
+        <w:shd w:fill="ffffff" w:val="clear"/>
+        <w:ind w:left="2880" w:hanging="360"/>
+        <w:rPr>
+          <w:color w:val="0b0b0b"/>
+          <w:u w:val="none"/>
+        </w:rPr>
+      </w:pPr>
+      <w:r>
+        <w:rPr>
+          <w:color w:val="0b0b0b"/>
+          <w:rtl w:val="0"/>
+        </w:rPr>
+        <w:t xml:space="preserve">Note:</w:t>
+      </w:r>
+    </w:p>
+    <w:p>
+      <w:pPr>
+        <w:numPr>
+          <w:ilvl w:val="4"/>
+          <w:numId w:val="1"/>
+        </w:numPr>
+        <w:pBdr>
+          <w:top w:color="0b0b0b" w:space="0" w:sz="0" w:val="none"/>
+          <w:left w:color="0b0b0b" w:space="0" w:sz="0" w:val="none"/>
+          <w:bottom w:color="0b0b0b" w:space="0" w:sz="0" w:val="none"/>
+          <w:right w:color="0b0b0b" w:space="0" w:sz="0" w:val="none"/>
+          <w:between w:color="0b0b0b" w:space="0" w:sz="0" w:val="none"/>
+        </w:pBdr>
+        <w:shd w:fill="ffffff" w:val="clear"/>
+        <w:ind w:left="3600" w:hanging="360"/>
+        <w:rPr>
+          <w:color w:val="0b0b0b"/>
+          <w:u w:val="none"/>
+        </w:rPr>
+      </w:pPr>
+      <w:r>
+        <w:rPr>
+          <w:color w:val="0b0b0b"/>
+          <w:rtl w:val="0"/>
+        </w:rPr>
+        <w:t xml:space="preserve">Why not just use </w:t>
+      </w:r>
+      <w:r>
+        <w:rPr>
+          <w:b w:val="1"/>
+          <w:color w:val="0b0b0b"/>
+          <w:rtl w:val="0"/>
+        </w:rPr>
+        <w:t xml:space="preserve">Java</w:t>
+      </w:r>
+      <w:r>
+        <w:rPr>
+          <w:color w:val="0b0b0b"/>
+          <w:rtl w:val="0"/>
+        </w:rPr>
+        <w:t xml:space="preserve"> for the backend because it's not single-threaded like JavaScript and can handle heavy processing and computation??? Java has frameworks like </w:t>
+      </w:r>
+      <w:r>
+        <w:rPr>
+          <w:b w:val="1"/>
+          <w:color w:val="0b0b0b"/>
+          <w:rtl w:val="0"/>
+        </w:rPr>
+        <w:t xml:space="preserve">Spring </w:t>
+      </w:r>
+      <w:r>
+        <w:rPr>
+          <w:color w:val="0b0b0b"/>
+          <w:rtl w:val="0"/>
+        </w:rPr>
+        <w:t xml:space="preserve">and </w:t>
+      </w:r>
+      <w:r>
+        <w:rPr>
+          <w:b w:val="1"/>
+          <w:color w:val="0b0b0b"/>
+          <w:rtl w:val="0"/>
+        </w:rPr>
+        <w:t xml:space="preserve">Akka </w:t>
+      </w:r>
+      <w:r>
+        <w:rPr>
+          <w:color w:val="0b0b0b"/>
+          <w:rtl w:val="0"/>
+        </w:rPr>
+        <w:t xml:space="preserve">that can handle the event-driven capabilities of JavaScript. </w:t>
       </w:r>
     </w:p>
     <w:p>
@@ -1926,12 +2042,12 @@
           <wp:inline distB="114300" distT="114300" distL="114300" distR="114300">
             <wp:extent cx="5094641" cy="2784091"/>
             <wp:effectExtent b="0" l="0" r="0" t="0"/>
-            <wp:docPr id="5" name="image5.png"/>
+            <wp:docPr id="5" name="image9.png"/>
             <a:graphic>
               <a:graphicData uri="http://schemas.openxmlformats.org/drawingml/2006/picture">
                 <pic:pic>
                   <pic:nvPicPr>
-                    <pic:cNvPr id="0" name="image5.png"/>
+                    <pic:cNvPr id="0" name="image9.png"/>
                     <pic:cNvPicPr preferRelativeResize="0"/>
                   </pic:nvPicPr>
                   <pic:blipFill>
@@ -2230,6 +2346,200 @@
     </w:p>
     <w:p>
       <w:pPr>
+        <w:ind w:left="0" w:firstLine="0"/>
+        <w:jc w:val="center"/>
+        <w:rPr/>
+      </w:pPr>
+      <w:r>
+        <w:rPr/>
+        <w:drawing>
+          <wp:inline distB="114300" distT="114300" distL="114300" distR="114300">
+            <wp:extent cx="5605463" cy="2901545"/>
+            <wp:effectExtent b="0" l="0" r="0" t="0"/>
+            <wp:docPr id="6" name="image4.png"/>
+            <a:graphic>
+              <a:graphicData uri="http://schemas.openxmlformats.org/drawingml/2006/picture">
+                <pic:pic>
+                  <pic:nvPicPr>
+                    <pic:cNvPr id="0" name="image4.png"/>
+                    <pic:cNvPicPr preferRelativeResize="0"/>
+                  </pic:nvPicPr>
+                  <pic:blipFill>
+                    <a:blip r:embed="rId12"/>
+                    <a:srcRect b="0" l="0" r="0" t="0"/>
+                    <a:stretch>
+                      <a:fillRect/>
+                    </a:stretch>
+                  </pic:blipFill>
+                  <pic:spPr>
+                    <a:xfrm>
+                      <a:off x="0" y="0"/>
+                      <a:ext cx="5605463" cy="2901545"/>
+                    </a:xfrm>
+                    <a:prstGeom prst="rect"/>
+                    <a:ln/>
+                  </pic:spPr>
+                </pic:pic>
+              </a:graphicData>
+            </a:graphic>
+          </wp:inline>
+        </w:drawing>
+      </w:r>
+      <w:r>
+        <w:rPr>
+          <w:rtl w:val="0"/>
+        </w:rPr>
+      </w:r>
+    </w:p>
+    <w:p>
+      <w:pPr>
+        <w:ind w:left="0" w:firstLine="0"/>
+        <w:rPr/>
+      </w:pPr>
+      <w:r>
+        <w:rPr>
+          <w:rtl w:val="0"/>
+        </w:rPr>
+      </w:r>
+    </w:p>
+    <w:p>
+      <w:pPr>
+        <w:ind w:left="1440" w:firstLine="0"/>
+        <w:rPr/>
+      </w:pPr>
+      <w:r>
+        <w:rPr>
+          <w:rtl w:val="0"/>
+        </w:rPr>
+      </w:r>
+    </w:p>
+    <w:p>
+      <w:pPr>
+        <w:numPr>
+          <w:ilvl w:val="1"/>
+          <w:numId w:val="1"/>
+        </w:numPr>
+        <w:ind w:left="1440" w:hanging="360"/>
+        <w:rPr/>
+      </w:pPr>
+      <w:r>
+        <w:rPr>
+          <w:rtl w:val="0"/>
+        </w:rPr>
+        <w:t xml:space="preserve">The google chrome browser is built on top of the open source V8 engine. The V8 engine processes ECMAScript (which is a JavaScript standard) and WebAssembly. WebAssembly runs along side JavaScript and allows us to run code written in other languages (such as C and C# on a web platform) and translates it into byte code. </w:t>
+      </w:r>
+    </w:p>
+    <w:p>
+      <w:pPr>
+        <w:ind w:left="0" w:firstLine="0"/>
+        <w:jc w:val="center"/>
+        <w:rPr/>
+      </w:pPr>
+      <w:r>
+        <w:rPr/>
+        <w:drawing>
+          <wp:inline distB="114300" distT="114300" distL="114300" distR="114300">
+            <wp:extent cx="4986338" cy="3108470"/>
+            <wp:effectExtent b="0" l="0" r="0" t="0"/>
+            <wp:docPr id="7" name="image8.png"/>
+            <a:graphic>
+              <a:graphicData uri="http://schemas.openxmlformats.org/drawingml/2006/picture">
+                <pic:pic>
+                  <pic:nvPicPr>
+                    <pic:cNvPr id="0" name="image8.png"/>
+                    <pic:cNvPicPr preferRelativeResize="0"/>
+                  </pic:nvPicPr>
+                  <pic:blipFill>
+                    <a:blip r:embed="rId13"/>
+                    <a:srcRect b="0" l="0" r="0" t="0"/>
+                    <a:stretch>
+                      <a:fillRect/>
+                    </a:stretch>
+                  </pic:blipFill>
+                  <pic:spPr>
+                    <a:xfrm>
+                      <a:off x="0" y="0"/>
+                      <a:ext cx="4986338" cy="3108470"/>
+                    </a:xfrm>
+                    <a:prstGeom prst="rect"/>
+                    <a:ln/>
+                  </pic:spPr>
+                </pic:pic>
+              </a:graphicData>
+            </a:graphic>
+          </wp:inline>
+        </w:drawing>
+      </w:r>
+      <w:r>
+        <w:rPr>
+          <w:rtl w:val="0"/>
+        </w:rPr>
+        <w:t xml:space="preserve"> </w:t>
+      </w:r>
+    </w:p>
+    <w:p>
+      <w:pPr>
+        <w:ind w:left="0" w:firstLine="0"/>
+        <w:jc w:val="center"/>
+        <w:rPr/>
+      </w:pPr>
+      <w:r>
+        <w:rPr>
+          <w:rtl w:val="0"/>
+        </w:rPr>
+      </w:r>
+    </w:p>
+    <w:p>
+      <w:pPr>
+        <w:numPr>
+          <w:ilvl w:val="1"/>
+          <w:numId w:val="1"/>
+        </w:numPr>
+        <w:ind w:left="1440" w:hanging="360"/>
+        <w:rPr/>
+      </w:pPr>
+      <w:r>
+        <w:rPr>
+          <w:rtl w:val="0"/>
+        </w:rPr>
+        <w:t xml:space="preserve">Node.js also uses the V8 engine. This is how it converts JavaScript to ByteCode. That bytecode can then be run on a server. This is the magic that allows JavaScript to be used outside of a web platform / browser. </w:t>
+      </w:r>
+    </w:p>
+    <w:p>
+      <w:pPr>
+        <w:ind w:left="1440" w:firstLine="0"/>
+        <w:rPr/>
+      </w:pPr>
+      <w:r>
+        <w:rPr>
+          <w:rtl w:val="0"/>
+        </w:rPr>
+      </w:r>
+    </w:p>
+    <w:p>
+      <w:pPr>
+        <w:ind w:left="1440" w:firstLine="0"/>
+        <w:rPr/>
+      </w:pPr>
+      <w:r>
+        <w:rPr>
+          <w:rtl w:val="0"/>
+        </w:rPr>
+      </w:r>
+    </w:p>
+    <w:p>
+      <w:pPr>
+        <w:ind w:left="1440" w:firstLine="0"/>
+        <w:rPr/>
+      </w:pPr>
+      <w:r>
+        <w:rPr>
+          <w:rtl w:val="0"/>
+        </w:rPr>
+      </w:r>
+    </w:p>
+    <w:p>
+      <w:pPr>
         <w:numPr>
           <w:ilvl w:val="0"/>
           <w:numId w:val="1"/>
@@ -2347,7 +2657,7 @@
           <w:u w:val="none"/>
         </w:rPr>
       </w:pPr>
-      <w:hyperlink r:id="rId12">
+      <w:hyperlink r:id="rId14">
         <w:r>
           <w:rPr>
             <w:color w:val="1155cc"/>
@@ -2464,7 +2774,7 @@
           <w:color w:val="0b0b0b"/>
           <w:rtl w:val="0"/>
         </w:rPr>
-        <w:t xml:space="preserve">Sixe phases of the event loop</w:t>
+        <w:t xml:space="preserve">Six phases of the event loop</w:t>
         <w:tab/>
       </w:r>
     </w:p>
@@ -2839,16 +3149,16 @@
           <wp:inline distB="114300" distT="114300" distL="114300" distR="114300">
             <wp:extent cx="6415088" cy="3606726"/>
             <wp:effectExtent b="0" l="0" r="0" t="0"/>
-            <wp:docPr id="2" name="image1.png"/>
+            <wp:docPr id="3" name="image2.png"/>
             <a:graphic>
               <a:graphicData uri="http://schemas.openxmlformats.org/drawingml/2006/picture">
                 <pic:pic>
                   <pic:nvPicPr>
-                    <pic:cNvPr id="0" name="image1.png"/>
+                    <pic:cNvPr id="0" name="image2.png"/>
                     <pic:cNvPicPr preferRelativeResize="0"/>
                   </pic:nvPicPr>
                   <pic:blipFill>
-                    <a:blip r:embed="rId13"/>
+                    <a:blip r:embed="rId15"/>
                     <a:srcRect b="0" l="0" r="0" t="0"/>
                     <a:stretch>
                       <a:fillRect/>
@@ -3085,7 +3395,7 @@
         </w:rPr>
         <w:t xml:space="preserve">Applications should be scalable. Node.js is built for scalability. Keep services separate. Node.js encourages the use of modules. Take advantage. Don't make every function its own module, but it is reasonable to group similar functions as individual modules. If you create a module that can be used across your organization, NPM allows for creating </w:t>
       </w:r>
-      <w:hyperlink r:id="rId14">
+      <w:hyperlink r:id="rId16">
         <w:r>
           <w:rPr>
             <w:b w:val="1"/>
@@ -3123,7 +3433,7 @@
         </w:rPr>
         <w:t xml:space="preserve"> </w:t>
       </w:r>
-      <w:hyperlink r:id="rId15">
+      <w:hyperlink r:id="rId17">
         <w:r>
           <w:rPr>
             <w:b w:val="1"/>
@@ -3148,7 +3458,7 @@
         <w:ind w:left="3600" w:hanging="360"/>
         <w:rPr/>
       </w:pPr>
-      <w:hyperlink r:id="rId16">
+      <w:hyperlink r:id="rId18">
         <w:r>
           <w:rPr>
             <w:color w:val="1155cc"/>
@@ -3233,7 +3543,7 @@
         <w:ind w:left="2880" w:hanging="360"/>
         <w:rPr/>
       </w:pPr>
-      <w:hyperlink r:id="rId17">
+      <w:hyperlink r:id="rId19">
         <w:r>
           <w:rPr>
             <w:color w:val="1155cc"/>
@@ -3311,16 +3621,16 @@
           <wp:inline distB="114300" distT="114300" distL="114300" distR="114300">
             <wp:extent cx="5357813" cy="2223836"/>
             <wp:effectExtent b="0" l="0" r="0" t="0"/>
-            <wp:docPr id="1" name="image6.png"/>
+            <wp:docPr id="2" name="image10.png"/>
             <a:graphic>
               <a:graphicData uri="http://schemas.openxmlformats.org/drawingml/2006/picture">
                 <pic:pic>
                   <pic:nvPicPr>
-                    <pic:cNvPr id="0" name="image6.png"/>
+                    <pic:cNvPr id="0" name="image10.png"/>
                     <pic:cNvPicPr preferRelativeResize="0"/>
                   </pic:nvPicPr>
                   <pic:blipFill>
-                    <a:blip r:embed="rId18"/>
+                    <a:blip r:embed="rId20"/>
                     <a:srcRect b="0" l="0" r="0" t="0"/>
                     <a:stretch>
                       <a:fillRect/>
@@ -3940,16 +4250,16 @@
           <wp:inline distB="114300" distT="114300" distL="114300" distR="114300">
             <wp:extent cx="5653088" cy="4690860"/>
             <wp:effectExtent b="0" l="0" r="0" t="0"/>
-            <wp:docPr id="7" name="image7.png"/>
+            <wp:docPr id="9" name="image6.png"/>
             <a:graphic>
               <a:graphicData uri="http://schemas.openxmlformats.org/drawingml/2006/picture">
                 <pic:pic>
                   <pic:nvPicPr>
-                    <pic:cNvPr id="0" name="image7.png"/>
+                    <pic:cNvPr id="0" name="image6.png"/>
                     <pic:cNvPicPr preferRelativeResize="0"/>
                   </pic:nvPicPr>
                   <pic:blipFill>
-                    <a:blip r:embed="rId19"/>
+                    <a:blip r:embed="rId21"/>
                     <a:srcRect b="0" l="0" r="0" t="0"/>
                     <a:stretch>
                       <a:fillRect/>
@@ -4180,7 +4490,7 @@
         </w:rPr>
         <w:t xml:space="preserve"> file. The script you choose can vary dramatically depending on the project. The one below will only overwrite files located in the src directory that are js files. You may need a </w:t>
       </w:r>
-      <w:hyperlink r:id="rId20">
+      <w:hyperlink r:id="rId22">
         <w:r>
           <w:rPr>
             <w:b w:val="1"/>
@@ -4704,16 +5014,16 @@
           <wp:inline distB="114300" distT="114300" distL="114300" distR="114300">
             <wp:extent cx="5896780" cy="3586163"/>
             <wp:effectExtent b="0" l="0" r="0" t="0"/>
-            <wp:docPr id="6" name="image4.png"/>
+            <wp:docPr id="8" name="image7.png"/>
             <a:graphic>
               <a:graphicData uri="http://schemas.openxmlformats.org/drawingml/2006/picture">
                 <pic:pic>
                   <pic:nvPicPr>
-                    <pic:cNvPr id="0" name="image4.png"/>
+                    <pic:cNvPr id="0" name="image7.png"/>
                     <pic:cNvPicPr preferRelativeResize="0"/>
                   </pic:nvPicPr>
                   <pic:blipFill>
-                    <a:blip r:embed="rId21"/>
+                    <a:blip r:embed="rId23"/>
                     <a:srcRect b="0" l="0" r="0" t="0"/>
                     <a:stretch>
                       <a:fillRect/>
@@ -5021,7 +5331,7 @@
           <wp:inline distB="114300" distT="114300" distL="114300" distR="114300">
             <wp:extent cx="3477264" cy="3632499"/>
             <wp:effectExtent b="0" l="0" r="0" t="0"/>
-            <wp:docPr id="3" name="image3.png"/>
+            <wp:docPr id="4" name="image3.png"/>
             <a:graphic>
               <a:graphicData uri="http://schemas.openxmlformats.org/drawingml/2006/picture">
                 <pic:pic>
@@ -5030,7 +5340,7 @@
                     <pic:cNvPicPr preferRelativeResize="0"/>
                   </pic:nvPicPr>
                   <pic:blipFill>
-                    <a:blip r:embed="rId22"/>
+                    <a:blip r:embed="rId24"/>
                     <a:srcRect b="0" l="0" r="0" t="0"/>
                     <a:stretch>
                       <a:fillRect/>
@@ -5058,6 +5368,62 @@
     </w:p>
     <w:p>
       <w:pPr>
+        <w:pBdr>
+          <w:top w:color="0b0b0b" w:space="0" w:sz="0" w:val="none"/>
+          <w:left w:color="0b0b0b" w:space="0" w:sz="0" w:val="none"/>
+          <w:bottom w:color="0b0b0b" w:space="0" w:sz="0" w:val="none"/>
+          <w:right w:color="0b0b0b" w:space="0" w:sz="0" w:val="none"/>
+          <w:between w:color="0b0b0b" w:space="0" w:sz="0" w:val="none"/>
+        </w:pBdr>
+        <w:shd w:fill="ffffff" w:val="clear"/>
+        <w:ind w:left="2160" w:firstLine="0"/>
+        <w:rPr>
+          <w:color w:val="0b0b0b"/>
+        </w:rPr>
+      </w:pPr>
+      <w:r>
+        <w:rPr>
+          <w:rtl w:val="0"/>
+        </w:rPr>
+      </w:r>
+    </w:p>
+    <w:p>
+      <w:pPr>
+        <w:pStyle w:val="Heading1"/>
+        <w:rPr/>
+      </w:pPr>
+      <w:bookmarkStart w:colFirst="0" w:colLast="0" w:name="_jnmsn37wd2rg" w:id="2"/>
+      <w:bookmarkEnd w:id="2"/>
+      <w:r>
+        <w:rPr>
+          <w:rtl w:val="0"/>
+        </w:rPr>
+        <w:t xml:space="preserve">Developing with TypeScript</w:t>
+      </w:r>
+    </w:p>
+    <w:p>
+      <w:pPr>
+        <w:pBdr>
+          <w:top w:color="0b0b0b" w:space="0" w:sz="0" w:val="none"/>
+          <w:left w:color="0b0b0b" w:space="0" w:sz="0" w:val="none"/>
+          <w:bottom w:color="0b0b0b" w:space="0" w:sz="0" w:val="none"/>
+          <w:right w:color="0b0b0b" w:space="0" w:sz="0" w:val="none"/>
+          <w:between w:color="0b0b0b" w:space="0" w:sz="0" w:val="none"/>
+        </w:pBdr>
+        <w:shd w:fill="ffffff" w:val="clear"/>
+        <w:ind w:left="2160" w:firstLine="0"/>
+        <w:rPr>
+          <w:color w:val="0b0b0b"/>
+        </w:rPr>
+      </w:pPr>
+      <w:r>
+        <w:rPr>
+          <w:rtl w:val="0"/>
+        </w:rPr>
+      </w:r>
+    </w:p>
+    <w:p>
+      <w:pPr>
         <w:numPr>
           <w:ilvl w:val="0"/>
           <w:numId w:val="1"/>
@@ -5072,7 +5438,6 @@
         <w:shd w:fill="ffffff" w:val="clear"/>
         <w:ind w:left="720" w:hanging="360"/>
         <w:rPr>
-          <w:color w:val="0b0b0b"/>
           <w:u w:val="none"/>
         </w:rPr>
       </w:pPr>
@@ -6730,7 +7095,6 @@
         <w:shd w:fill="ffffff" w:val="clear"/>
         <w:ind w:left="720" w:hanging="360"/>
         <w:rPr>
-          <w:color w:val="0b0b0b"/>
           <w:u w:val="none"/>
         </w:rPr>
       </w:pPr>
@@ -7466,24 +7830,1103 @@
         <w:shd w:fill="ffffff" w:val="clear"/>
         <w:ind w:left="720" w:hanging="360"/>
         <w:rPr>
-          <w:color w:val="0f2b3d"/>
-          <w:sz w:val="24"/>
-          <w:szCs w:val="24"/>
-        </w:rPr>
-      </w:pPr>
-      <w:r>
-        <w:rPr>
-          <w:color w:val="0f2b3d"/>
-          <w:sz w:val="24"/>
-          <w:szCs w:val="24"/>
-          <w:rtl w:val="0"/>
-        </w:rPr>
-        <w:t xml:space="preserve">/…</w:t>
+          <w:sz w:val="24"/>
+          <w:szCs w:val="24"/>
+        </w:rPr>
+      </w:pPr>
+      <w:r>
+        <w:rPr>
+          <w:sz w:val="24"/>
+          <w:szCs w:val="24"/>
+          <w:rtl w:val="0"/>
+        </w:rPr>
+        <w:t xml:space="preserve">Implicit Typing </w:t>
+      </w:r>
+    </w:p>
+    <w:p>
+      <w:pPr>
+        <w:numPr>
+          <w:ilvl w:val="1"/>
+          <w:numId w:val="1"/>
+        </w:numPr>
+        <w:pBdr>
+          <w:top w:color="0b0b0b" w:space="0" w:sz="0" w:val="none"/>
+          <w:left w:color="0b0b0b" w:space="0" w:sz="0" w:val="none"/>
+          <w:bottom w:color="0b0b0b" w:space="0" w:sz="0" w:val="none"/>
+          <w:right w:color="0b0b0b" w:space="0" w:sz="0" w:val="none"/>
+          <w:between w:color="0b0b0b" w:space="0" w:sz="0" w:val="none"/>
+        </w:pBdr>
+        <w:shd w:fill="ffffff" w:val="clear"/>
+        <w:ind w:left="1440" w:hanging="360"/>
+        <w:rPr>
+          <w:sz w:val="24"/>
+          <w:szCs w:val="24"/>
+          <w:u w:val="none"/>
+        </w:rPr>
+      </w:pPr>
+      <w:r>
+        <w:rPr>
+          <w:sz w:val="24"/>
+          <w:szCs w:val="24"/>
+          <w:rtl w:val="0"/>
+        </w:rPr>
+        <w:t xml:space="preserve">TypeScript will automatically assume types of objects if the object is not typed. It is best practice to allow TypeScript to type immutable variables and simple functions implicitly. </w:t>
+      </w:r>
+    </w:p>
+    <w:p>
+      <w:pPr>
+        <w:pBdr>
+          <w:top w:color="0b0b0b" w:space="0" w:sz="0" w:val="none"/>
+          <w:left w:color="0b0b0b" w:space="0" w:sz="0" w:val="none"/>
+          <w:bottom w:color="0b0b0b" w:space="0" w:sz="0" w:val="none"/>
+          <w:right w:color="0b0b0b" w:space="0" w:sz="0" w:val="none"/>
+          <w:between w:color="0b0b0b" w:space="0" w:sz="0" w:val="none"/>
+        </w:pBdr>
+        <w:shd w:fill="ffffff" w:val="clear"/>
+        <w:ind w:left="2160" w:firstLine="0"/>
+        <w:rPr>
+          <w:rFonts w:ascii="Consolas" w:cs="Consolas" w:eastAsia="Consolas" w:hAnsi="Consolas"/>
+          <w:b w:val="1"/>
+          <w:color w:val="0f2b3d"/>
+          <w:sz w:val="24"/>
+          <w:szCs w:val="24"/>
+        </w:rPr>
+      </w:pPr>
+      <w:r>
+        <w:rPr>
+          <w:rtl w:val="0"/>
+        </w:rPr>
+      </w:r>
+    </w:p>
+    <w:p>
+      <w:pPr>
+        <w:numPr>
+          <w:ilvl w:val="2"/>
+          <w:numId w:val="1"/>
+        </w:numPr>
+        <w:pBdr>
+          <w:top w:color="0b0b0b" w:space="0" w:sz="0" w:val="none"/>
+          <w:left w:color="0b0b0b" w:space="0" w:sz="0" w:val="none"/>
+          <w:bottom w:color="0b0b0b" w:space="0" w:sz="0" w:val="none"/>
+          <w:right w:color="0b0b0b" w:space="0" w:sz="0" w:val="none"/>
+          <w:between w:color="0b0b0b" w:space="0" w:sz="0" w:val="none"/>
+        </w:pBdr>
+        <w:shd w:fill="ffffff" w:val="clear"/>
+        <w:ind w:left="2160" w:hanging="360"/>
+        <w:rPr>
+          <w:sz w:val="24"/>
+          <w:szCs w:val="24"/>
+        </w:rPr>
+      </w:pPr>
+      <w:r>
+        <w:rPr>
+          <w:rFonts w:ascii="Consolas" w:cs="Consolas" w:eastAsia="Consolas" w:hAnsi="Consolas"/>
+          <w:b w:val="1"/>
+          <w:color w:val="0f2b3d"/>
+          <w:sz w:val="24"/>
+          <w:szCs w:val="24"/>
+          <w:rtl w:val="0"/>
+        </w:rPr>
+        <w:t xml:space="preserve">const </w:t>
+      </w:r>
+      <w:r>
+        <w:rPr>
+          <w:sz w:val="24"/>
+          <w:szCs w:val="24"/>
+          <w:rtl w:val="0"/>
+        </w:rPr>
+        <w:t xml:space="preserve">myNum = </w:t>
+      </w:r>
+      <w:r>
+        <w:rPr>
+          <w:rFonts w:ascii="Consolas" w:cs="Consolas" w:eastAsia="Consolas" w:hAnsi="Consolas"/>
+          <w:color w:val="0f2b3d"/>
+          <w:sz w:val="24"/>
+          <w:szCs w:val="24"/>
+          <w:rtl w:val="0"/>
+        </w:rPr>
+        <w:t xml:space="preserve">3; </w:t>
+      </w:r>
+    </w:p>
+    <w:p>
+      <w:pPr>
+        <w:pBdr>
+          <w:top w:color="0b0b0b" w:space="0" w:sz="0" w:val="none"/>
+          <w:left w:color="0b0b0b" w:space="0" w:sz="0" w:val="none"/>
+          <w:bottom w:color="0b0b0b" w:space="0" w:sz="0" w:val="none"/>
+          <w:right w:color="0b0b0b" w:space="0" w:sz="0" w:val="none"/>
+          <w:between w:color="0b0b0b" w:space="0" w:sz="0" w:val="none"/>
+        </w:pBdr>
+        <w:shd w:fill="ffffff" w:val="clear"/>
+        <w:ind w:left="2160" w:firstLine="0"/>
+        <w:rPr>
+          <w:rFonts w:ascii="Consolas" w:cs="Consolas" w:eastAsia="Consolas" w:hAnsi="Consolas"/>
+          <w:i w:val="1"/>
+          <w:color w:val="999988"/>
+          <w:sz w:val="24"/>
+          <w:szCs w:val="24"/>
+        </w:rPr>
+      </w:pPr>
+      <w:r>
+        <w:rPr>
+          <w:rFonts w:ascii="Consolas" w:cs="Consolas" w:eastAsia="Consolas" w:hAnsi="Consolas"/>
+          <w:i w:val="1"/>
+          <w:color w:val="999988"/>
+          <w:sz w:val="24"/>
+          <w:szCs w:val="24"/>
+          <w:rtl w:val="0"/>
+        </w:rPr>
+        <w:t xml:space="preserve">// TypeScript implicitly types myNum as a number based on the variable </w:t>
+      </w:r>
+    </w:p>
+    <w:p>
+      <w:pPr>
+        <w:pBdr>
+          <w:top w:color="0b0b0b" w:space="0" w:sz="0" w:val="none"/>
+          <w:left w:color="0b0b0b" w:space="0" w:sz="0" w:val="none"/>
+          <w:bottom w:color="0b0b0b" w:space="0" w:sz="0" w:val="none"/>
+          <w:right w:color="0b0b0b" w:space="0" w:sz="0" w:val="none"/>
+          <w:between w:color="0b0b0b" w:space="0" w:sz="0" w:val="none"/>
+        </w:pBdr>
+        <w:shd w:fill="ffffff" w:val="clear"/>
+        <w:ind w:left="2160" w:firstLine="0"/>
+        <w:rPr>
+          <w:rFonts w:ascii="Consolas" w:cs="Consolas" w:eastAsia="Consolas" w:hAnsi="Consolas"/>
+          <w:i w:val="1"/>
+          <w:color w:val="999988"/>
+          <w:sz w:val="24"/>
+          <w:szCs w:val="24"/>
+        </w:rPr>
+      </w:pPr>
+      <w:r>
+        <w:rPr>
+          <w:rtl w:val="0"/>
+        </w:rPr>
+      </w:r>
+    </w:p>
+    <w:p>
+      <w:pPr>
+        <w:numPr>
+          <w:ilvl w:val="1"/>
+          <w:numId w:val="1"/>
+        </w:numPr>
+        <w:pBdr>
+          <w:top w:color="0b0b0b" w:space="0" w:sz="0" w:val="none"/>
+          <w:left w:color="0b0b0b" w:space="0" w:sz="0" w:val="none"/>
+          <w:bottom w:color="0b0b0b" w:space="0" w:sz="0" w:val="none"/>
+          <w:right w:color="0b0b0b" w:space="0" w:sz="0" w:val="none"/>
+          <w:between w:color="0b0b0b" w:space="0" w:sz="0" w:val="none"/>
+        </w:pBdr>
+        <w:shd w:fill="ffffff" w:val="clear"/>
+        <w:ind w:left="1440" w:hanging="360"/>
+        <w:rPr>
+          <w:sz w:val="24"/>
+          <w:szCs w:val="24"/>
+          <w:u w:val="none"/>
+        </w:rPr>
+      </w:pPr>
+      <w:r>
+        <w:rPr>
+          <w:sz w:val="24"/>
+          <w:szCs w:val="24"/>
+          <w:rtl w:val="0"/>
+        </w:rPr>
+        <w:t xml:space="preserve">Implicit Typing is a best practice when the app is self-contained (meaning that it does not depend on other applications or APIs) or variables are immutable.</w:t>
+      </w:r>
+    </w:p>
+    <w:p>
+      <w:pPr>
+        <w:pBdr>
+          <w:top w:color="0b0b0b" w:space="0" w:sz="0" w:val="none"/>
+          <w:left w:color="0b0b0b" w:space="0" w:sz="0" w:val="none"/>
+          <w:bottom w:color="0b0b0b" w:space="0" w:sz="0" w:val="none"/>
+          <w:right w:color="0b0b0b" w:space="0" w:sz="0" w:val="none"/>
+          <w:between w:color="0b0b0b" w:space="0" w:sz="0" w:val="none"/>
+        </w:pBdr>
+        <w:shd w:fill="ffffff" w:val="clear"/>
+        <w:ind w:left="1440" w:firstLine="0"/>
+        <w:rPr>
+          <w:sz w:val="24"/>
+          <w:szCs w:val="24"/>
+        </w:rPr>
+      </w:pPr>
+      <w:r>
+        <w:rPr>
+          <w:rtl w:val="0"/>
+        </w:rPr>
+      </w:r>
+    </w:p>
+    <w:p>
+      <w:pPr>
+        <w:numPr>
+          <w:ilvl w:val="0"/>
+          <w:numId w:val="1"/>
+        </w:numPr>
+        <w:pBdr>
+          <w:top w:color="0b0b0b" w:space="0" w:sz="0" w:val="none"/>
+          <w:left w:color="0b0b0b" w:space="0" w:sz="0" w:val="none"/>
+          <w:bottom w:color="0b0b0b" w:space="0" w:sz="0" w:val="none"/>
+          <w:right w:color="0b0b0b" w:space="0" w:sz="0" w:val="none"/>
+          <w:between w:color="0b0b0b" w:space="0" w:sz="0" w:val="none"/>
+        </w:pBdr>
+        <w:shd w:fill="ffffff" w:val="clear"/>
+        <w:ind w:left="720" w:hanging="360"/>
+        <w:rPr>
+          <w:sz w:val="24"/>
+          <w:szCs w:val="24"/>
+          <w:u w:val="none"/>
+        </w:rPr>
+      </w:pPr>
+      <w:r>
+        <w:rPr>
+          <w:sz w:val="24"/>
+          <w:szCs w:val="24"/>
+          <w:rtl w:val="0"/>
+        </w:rPr>
+        <w:t xml:space="preserve">Explicit Typing </w:t>
+      </w:r>
+    </w:p>
+    <w:p>
+      <w:pPr>
+        <w:numPr>
+          <w:ilvl w:val="1"/>
+          <w:numId w:val="1"/>
+        </w:numPr>
+        <w:pBdr>
+          <w:top w:color="0b0b0b" w:space="0" w:sz="0" w:val="none"/>
+          <w:left w:color="0b0b0b" w:space="0" w:sz="0" w:val="none"/>
+          <w:bottom w:color="0b0b0b" w:space="0" w:sz="0" w:val="none"/>
+          <w:right w:color="0b0b0b" w:space="0" w:sz="0" w:val="none"/>
+          <w:between w:color="0b0b0b" w:space="0" w:sz="0" w:val="none"/>
+        </w:pBdr>
+        <w:shd w:fill="ffffff" w:val="clear"/>
+        <w:ind w:left="1440" w:hanging="360"/>
+        <w:rPr>
+          <w:sz w:val="24"/>
+          <w:szCs w:val="24"/>
+          <w:u w:val="none"/>
+        </w:rPr>
+      </w:pPr>
+      <w:r>
+        <w:rPr>
+          <w:sz w:val="24"/>
+          <w:szCs w:val="24"/>
+          <w:rtl w:val="0"/>
+        </w:rPr>
+        <w:t xml:space="preserve">The developer does explicit typing when he applies a type to the object.</w:t>
+      </w:r>
+    </w:p>
+    <w:p>
+      <w:pPr>
+        <w:numPr>
+          <w:ilvl w:val="2"/>
+          <w:numId w:val="1"/>
+        </w:numPr>
+        <w:pBdr>
+          <w:top w:color="0b0b0b" w:space="0" w:sz="0" w:val="none"/>
+          <w:left w:color="0b0b0b" w:space="0" w:sz="0" w:val="none"/>
+          <w:bottom w:color="0b0b0b" w:space="0" w:sz="0" w:val="none"/>
+          <w:right w:color="0b0b0b" w:space="0" w:sz="0" w:val="none"/>
+          <w:between w:color="0b0b0b" w:space="0" w:sz="0" w:val="none"/>
+        </w:pBdr>
+        <w:shd w:fill="ffffff" w:val="clear"/>
+        <w:ind w:left="2160" w:hanging="360"/>
+        <w:rPr>
+          <w:sz w:val="24"/>
+          <w:szCs w:val="24"/>
+          <w:u w:val="none"/>
+        </w:rPr>
+      </w:pPr>
+      <w:r>
+        <w:rPr>
+          <w:sz w:val="24"/>
+          <w:szCs w:val="24"/>
+          <w:rtl w:val="0"/>
+        </w:rPr>
+        <w:t xml:space="preserve"> </w:t>
+      </w:r>
+      <w:r>
+        <w:rPr>
+          <w:rFonts w:ascii="Consolas" w:cs="Consolas" w:eastAsia="Consolas" w:hAnsi="Consolas"/>
+          <w:b w:val="1"/>
+          <w:color w:val="0f2b3d"/>
+          <w:sz w:val="24"/>
+          <w:szCs w:val="24"/>
+          <w:rtl w:val="0"/>
+        </w:rPr>
+        <w:t xml:space="preserve">let </w:t>
+      </w:r>
+      <w:r>
+        <w:rPr>
+          <w:sz w:val="24"/>
+          <w:szCs w:val="24"/>
+          <w:rtl w:val="0"/>
+        </w:rPr>
+        <w:t xml:space="preserve">myVar: number = </w:t>
+      </w:r>
+      <w:r>
+        <w:rPr>
+          <w:rFonts w:ascii="Consolas" w:cs="Consolas" w:eastAsia="Consolas" w:hAnsi="Consolas"/>
+          <w:color w:val="0f2b3d"/>
+          <w:sz w:val="24"/>
+          <w:szCs w:val="24"/>
+          <w:rtl w:val="0"/>
+        </w:rPr>
+        <w:t xml:space="preserve">3;</w:t>
+      </w:r>
+    </w:p>
+    <w:p>
+      <w:pPr>
+        <w:pBdr>
+          <w:top w:color="0b0b0b" w:space="0" w:sz="0" w:val="none"/>
+          <w:left w:color="0b0b0b" w:space="0" w:sz="0" w:val="none"/>
+          <w:bottom w:color="0b0b0b" w:space="0" w:sz="0" w:val="none"/>
+          <w:right w:color="0b0b0b" w:space="0" w:sz="0" w:val="none"/>
+          <w:between w:color="0b0b0b" w:space="0" w:sz="0" w:val="none"/>
+        </w:pBdr>
+        <w:shd w:fill="ffffff" w:val="clear"/>
+        <w:ind w:left="0" w:firstLine="0"/>
+        <w:rPr>
+          <w:rFonts w:ascii="Consolas" w:cs="Consolas" w:eastAsia="Consolas" w:hAnsi="Consolas"/>
+          <w:color w:val="0f2b3d"/>
+          <w:sz w:val="24"/>
+          <w:szCs w:val="24"/>
+        </w:rPr>
+      </w:pPr>
+      <w:r>
+        <w:rPr>
+          <w:rtl w:val="0"/>
+        </w:rPr>
+      </w:r>
+    </w:p>
+    <w:p>
+      <w:pPr>
+        <w:numPr>
+          <w:ilvl w:val="0"/>
+          <w:numId w:val="1"/>
+        </w:numPr>
+        <w:pBdr>
+          <w:top w:color="0b0b0b" w:space="0" w:sz="0" w:val="none"/>
+          <w:left w:color="0b0b0b" w:space="0" w:sz="0" w:val="none"/>
+          <w:bottom w:color="0b0b0b" w:space="0" w:sz="0" w:val="none"/>
+          <w:right w:color="0b0b0b" w:space="0" w:sz="0" w:val="none"/>
+          <w:between w:color="0b0b0b" w:space="0" w:sz="0" w:val="none"/>
+        </w:pBdr>
+        <w:shd w:fill="ffffff" w:val="clear"/>
+        <w:ind w:left="720" w:hanging="360"/>
+        <w:rPr>
+          <w:sz w:val="24"/>
+          <w:szCs w:val="24"/>
+          <w:u w:val="none"/>
+        </w:rPr>
+      </w:pPr>
+      <w:r>
+        <w:rPr>
+          <w:sz w:val="24"/>
+          <w:szCs w:val="24"/>
+          <w:rtl w:val="0"/>
+        </w:rPr>
+        <w:t xml:space="preserve"> Basic Types </w:t>
+      </w:r>
+    </w:p>
+    <w:p>
+      <w:pPr>
+        <w:pBdr>
+          <w:top w:color="0b0b0b" w:space="0" w:sz="0" w:val="none"/>
+          <w:left w:color="0b0b0b" w:space="0" w:sz="0" w:val="none"/>
+          <w:bottom w:color="0b0b0b" w:space="0" w:sz="0" w:val="none"/>
+          <w:right w:color="0b0b0b" w:space="0" w:sz="0" w:val="none"/>
+          <w:between w:color="0b0b0b" w:space="0" w:sz="0" w:val="none"/>
+        </w:pBdr>
+        <w:shd w:fill="ffffff" w:val="clear"/>
+        <w:ind w:left="0" w:firstLine="0"/>
+        <w:rPr>
+          <w:sz w:val="24"/>
+          <w:szCs w:val="24"/>
+        </w:rPr>
+      </w:pPr>
+      <w:r>
+        <w:rPr>
+          <w:rtl w:val="0"/>
+        </w:rPr>
+      </w:r>
+    </w:p>
+    <w:p>
+      <w:pPr>
+        <w:numPr>
+          <w:ilvl w:val="1"/>
+          <w:numId w:val="1"/>
+        </w:numPr>
+        <w:pBdr>
+          <w:top w:color="0b0b0b" w:space="0" w:sz="0" w:val="none"/>
+          <w:left w:color="0b0b0b" w:space="0" w:sz="0" w:val="none"/>
+          <w:bottom w:color="0b0b0b" w:space="0" w:sz="0" w:val="none"/>
+          <w:right w:color="0b0b0b" w:space="0" w:sz="0" w:val="none"/>
+          <w:between w:color="0b0b0b" w:space="0" w:sz="0" w:val="none"/>
+        </w:pBdr>
+        <w:shd w:fill="ffffff" w:val="clear"/>
+        <w:ind w:left="1440" w:hanging="360"/>
+        <w:rPr>
+          <w:sz w:val="24"/>
+          <w:szCs w:val="24"/>
+          <w:u w:val="none"/>
+        </w:rPr>
+      </w:pPr>
+      <w:r>
+        <w:rPr>
+          <w:sz w:val="24"/>
+          <w:szCs w:val="24"/>
+          <w:rtl w:val="0"/>
+        </w:rPr>
+        <w:t xml:space="preserve">string</w:t>
+      </w:r>
+    </w:p>
+    <w:p>
+      <w:pPr>
+        <w:numPr>
+          <w:ilvl w:val="1"/>
+          <w:numId w:val="1"/>
+        </w:numPr>
+        <w:pBdr>
+          <w:top w:color="0b0b0b" w:space="0" w:sz="0" w:val="none"/>
+          <w:left w:color="0b0b0b" w:space="0" w:sz="0" w:val="none"/>
+          <w:bottom w:color="0b0b0b" w:space="0" w:sz="0" w:val="none"/>
+          <w:right w:color="0b0b0b" w:space="0" w:sz="0" w:val="none"/>
+          <w:between w:color="0b0b0b" w:space="0" w:sz="0" w:val="none"/>
+        </w:pBdr>
+        <w:shd w:fill="ffffff" w:val="clear"/>
+        <w:ind w:left="1440" w:hanging="360"/>
+        <w:rPr>
+          <w:sz w:val="24"/>
+          <w:szCs w:val="24"/>
+          <w:u w:val="none"/>
+        </w:rPr>
+      </w:pPr>
+      <w:r>
+        <w:rPr>
+          <w:sz w:val="24"/>
+          <w:szCs w:val="24"/>
+          <w:rtl w:val="0"/>
+        </w:rPr>
+        <w:t xml:space="preserve">number </w:t>
+      </w:r>
+    </w:p>
+    <w:p>
+      <w:pPr>
+        <w:numPr>
+          <w:ilvl w:val="1"/>
+          <w:numId w:val="1"/>
+        </w:numPr>
+        <w:pBdr>
+          <w:top w:color="0b0b0b" w:space="0" w:sz="0" w:val="none"/>
+          <w:left w:color="0b0b0b" w:space="0" w:sz="0" w:val="none"/>
+          <w:bottom w:color="0b0b0b" w:space="0" w:sz="0" w:val="none"/>
+          <w:right w:color="0b0b0b" w:space="0" w:sz="0" w:val="none"/>
+          <w:between w:color="0b0b0b" w:space="0" w:sz="0" w:val="none"/>
+        </w:pBdr>
+        <w:shd w:fill="ffffff" w:val="clear"/>
+        <w:ind w:left="1440" w:hanging="360"/>
+        <w:rPr>
+          <w:sz w:val="24"/>
+          <w:szCs w:val="24"/>
+          <w:u w:val="none"/>
+        </w:rPr>
+      </w:pPr>
+      <w:r>
+        <w:rPr>
+          <w:sz w:val="24"/>
+          <w:szCs w:val="24"/>
+          <w:rtl w:val="0"/>
+        </w:rPr>
+        <w:t xml:space="preserve">boolean </w:t>
+      </w:r>
+    </w:p>
+    <w:p>
+      <w:pPr>
+        <w:numPr>
+          <w:ilvl w:val="1"/>
+          <w:numId w:val="1"/>
+        </w:numPr>
+        <w:pBdr>
+          <w:top w:color="0b0b0b" w:space="0" w:sz="0" w:val="none"/>
+          <w:left w:color="0b0b0b" w:space="0" w:sz="0" w:val="none"/>
+          <w:bottom w:color="0b0b0b" w:space="0" w:sz="0" w:val="none"/>
+          <w:right w:color="0b0b0b" w:space="0" w:sz="0" w:val="none"/>
+          <w:between w:color="0b0b0b" w:space="0" w:sz="0" w:val="none"/>
+        </w:pBdr>
+        <w:shd w:fill="ffffff" w:val="clear"/>
+        <w:ind w:left="1440" w:hanging="360"/>
+        <w:rPr>
+          <w:sz w:val="24"/>
+          <w:szCs w:val="24"/>
+          <w:u w:val="none"/>
+        </w:rPr>
+      </w:pPr>
+      <w:r>
+        <w:rPr>
+          <w:sz w:val="24"/>
+          <w:szCs w:val="24"/>
+          <w:rtl w:val="0"/>
+        </w:rPr>
+        <w:t xml:space="preserve">unknown </w:t>
+      </w:r>
+    </w:p>
+    <w:p>
+      <w:pPr>
+        <w:numPr>
+          <w:ilvl w:val="1"/>
+          <w:numId w:val="1"/>
+        </w:numPr>
+        <w:pBdr>
+          <w:top w:color="0b0b0b" w:space="0" w:sz="0" w:val="none"/>
+          <w:left w:color="0b0b0b" w:space="0" w:sz="0" w:val="none"/>
+          <w:bottom w:color="0b0b0b" w:space="0" w:sz="0" w:val="none"/>
+          <w:right w:color="0b0b0b" w:space="0" w:sz="0" w:val="none"/>
+          <w:between w:color="0b0b0b" w:space="0" w:sz="0" w:val="none"/>
+        </w:pBdr>
+        <w:shd w:fill="ffffff" w:val="clear"/>
+        <w:ind w:left="1440" w:hanging="360"/>
+        <w:rPr>
+          <w:sz w:val="24"/>
+          <w:szCs w:val="24"/>
+          <w:u w:val="none"/>
+        </w:rPr>
+      </w:pPr>
+      <w:r>
+        <w:rPr>
+          <w:sz w:val="24"/>
+          <w:szCs w:val="24"/>
+          <w:rtl w:val="0"/>
+        </w:rPr>
+        <w:t xml:space="preserve">undefined</w:t>
+      </w:r>
+    </w:p>
+    <w:p>
+      <w:pPr>
+        <w:numPr>
+          <w:ilvl w:val="1"/>
+          <w:numId w:val="1"/>
+        </w:numPr>
+        <w:pBdr>
+          <w:top w:color="0b0b0b" w:space="0" w:sz="0" w:val="none"/>
+          <w:left w:color="0b0b0b" w:space="0" w:sz="0" w:val="none"/>
+          <w:bottom w:color="0b0b0b" w:space="0" w:sz="0" w:val="none"/>
+          <w:right w:color="0b0b0b" w:space="0" w:sz="0" w:val="none"/>
+          <w:between w:color="0b0b0b" w:space="0" w:sz="0" w:val="none"/>
+        </w:pBdr>
+        <w:shd w:fill="ffffff" w:val="clear"/>
+        <w:ind w:left="1440" w:hanging="360"/>
+        <w:rPr>
+          <w:sz w:val="24"/>
+          <w:szCs w:val="24"/>
+          <w:u w:val="none"/>
+        </w:rPr>
+      </w:pPr>
+      <w:r>
+        <w:rPr>
+          <w:sz w:val="24"/>
+          <w:szCs w:val="24"/>
+          <w:rtl w:val="0"/>
+        </w:rPr>
+        <w:t xml:space="preserve">null</w:t>
+      </w:r>
+    </w:p>
+    <w:p>
+      <w:pPr>
+        <w:pBdr>
+          <w:top w:color="0b0b0b" w:space="0" w:sz="0" w:val="none"/>
+          <w:left w:color="0b0b0b" w:space="0" w:sz="0" w:val="none"/>
+          <w:bottom w:color="0b0b0b" w:space="0" w:sz="0" w:val="none"/>
+          <w:right w:color="0b0b0b" w:space="0" w:sz="0" w:val="none"/>
+          <w:between w:color="0b0b0b" w:space="0" w:sz="0" w:val="none"/>
+        </w:pBdr>
+        <w:shd w:fill="ffffff" w:val="clear"/>
+        <w:ind w:left="1440" w:firstLine="0"/>
+        <w:rPr>
+          <w:sz w:val="24"/>
+          <w:szCs w:val="24"/>
+        </w:rPr>
+      </w:pPr>
+      <w:r>
+        <w:rPr>
+          <w:rtl w:val="0"/>
+        </w:rPr>
+      </w:r>
+    </w:p>
+    <w:p>
+      <w:pPr>
+        <w:pBdr>
+          <w:top w:color="0b0b0b" w:space="0" w:sz="0" w:val="none"/>
+          <w:left w:color="0b0b0b" w:space="0" w:sz="0" w:val="none"/>
+          <w:bottom w:color="0b0b0b" w:space="0" w:sz="0" w:val="none"/>
+          <w:right w:color="0b0b0b" w:space="0" w:sz="0" w:val="none"/>
+          <w:between w:color="0b0b0b" w:space="0" w:sz="0" w:val="none"/>
+        </w:pBdr>
+        <w:shd w:fill="ffffff" w:val="clear"/>
+        <w:ind w:left="1440" w:firstLine="0"/>
+        <w:rPr>
+          <w:sz w:val="24"/>
+          <w:szCs w:val="24"/>
+        </w:rPr>
+      </w:pPr>
+      <w:r>
+        <w:rPr>
+          <w:rtl w:val="0"/>
+        </w:rPr>
+      </w:r>
+    </w:p>
+    <w:p>
+      <w:pPr>
+        <w:pBdr>
+          <w:top w:color="0b0b0b" w:space="0" w:sz="0" w:val="none"/>
+          <w:left w:color="0b0b0b" w:space="0" w:sz="0" w:val="none"/>
+          <w:bottom w:color="0b0b0b" w:space="0" w:sz="0" w:val="none"/>
+          <w:right w:color="0b0b0b" w:space="0" w:sz="0" w:val="none"/>
+          <w:between w:color="0b0b0b" w:space="0" w:sz="0" w:val="none"/>
+        </w:pBdr>
+        <w:shd w:fill="ffffff" w:val="clear"/>
+        <w:ind w:left="1440" w:firstLine="0"/>
+        <w:rPr>
+          <w:sz w:val="24"/>
+          <w:szCs w:val="24"/>
+        </w:rPr>
+      </w:pPr>
+      <w:r>
+        <w:rPr>
+          <w:rtl w:val="0"/>
+        </w:rPr>
+      </w:r>
+    </w:p>
+    <w:p>
+      <w:pPr>
+        <w:pBdr>
+          <w:top w:color="0b0b0b" w:space="0" w:sz="0" w:val="none"/>
+          <w:left w:color="0b0b0b" w:space="0" w:sz="0" w:val="none"/>
+          <w:bottom w:color="0b0b0b" w:space="0" w:sz="0" w:val="none"/>
+          <w:right w:color="0b0b0b" w:space="0" w:sz="0" w:val="none"/>
+          <w:between w:color="0b0b0b" w:space="0" w:sz="0" w:val="none"/>
+        </w:pBdr>
+        <w:shd w:fill="ffffff" w:val="clear"/>
+        <w:ind w:left="1440" w:firstLine="0"/>
+        <w:rPr>
+          <w:sz w:val="24"/>
+          <w:szCs w:val="24"/>
+        </w:rPr>
+      </w:pPr>
+      <w:r>
+        <w:rPr>
+          <w:rtl w:val="0"/>
+        </w:rPr>
+      </w:r>
+    </w:p>
+    <w:p>
+      <w:pPr>
+        <w:numPr>
+          <w:ilvl w:val="1"/>
+          <w:numId w:val="1"/>
+        </w:numPr>
+        <w:pBdr>
+          <w:top w:color="0b0b0b" w:space="0" w:sz="0" w:val="none"/>
+          <w:left w:color="0b0b0b" w:space="0" w:sz="0" w:val="none"/>
+          <w:bottom w:color="0b0b0b" w:space="0" w:sz="0" w:val="none"/>
+          <w:right w:color="0b0b0b" w:space="0" w:sz="0" w:val="none"/>
+          <w:between w:color="0b0b0b" w:space="0" w:sz="0" w:val="none"/>
+        </w:pBdr>
+        <w:shd w:fill="ffffff" w:val="clear"/>
+        <w:ind w:left="1440" w:hanging="360"/>
+        <w:rPr>
+          <w:sz w:val="24"/>
+          <w:szCs w:val="24"/>
+          <w:u w:val="none"/>
+        </w:rPr>
+      </w:pPr>
+      <w:r>
+        <w:rPr>
+          <w:sz w:val="24"/>
+          <w:szCs w:val="24"/>
+          <w:rtl w:val="0"/>
+        </w:rPr>
+        <w:t xml:space="preserve">Union Types</w:t>
+      </w:r>
+    </w:p>
+    <w:p>
+      <w:pPr>
+        <w:numPr>
+          <w:ilvl w:val="2"/>
+          <w:numId w:val="1"/>
+        </w:numPr>
+        <w:pBdr>
+          <w:top w:color="0b0b0b" w:space="0" w:sz="0" w:val="none"/>
+          <w:left w:color="0b0b0b" w:space="0" w:sz="0" w:val="none"/>
+          <w:bottom w:color="0b0b0b" w:space="0" w:sz="0" w:val="none"/>
+          <w:right w:color="0b0b0b" w:space="0" w:sz="0" w:val="none"/>
+          <w:between w:color="0b0b0b" w:space="0" w:sz="0" w:val="none"/>
+        </w:pBdr>
+        <w:shd w:fill="ffffff" w:val="clear"/>
+        <w:ind w:left="2160" w:hanging="360"/>
+        <w:rPr>
+          <w:sz w:val="24"/>
+          <w:szCs w:val="24"/>
+          <w:u w:val="none"/>
+        </w:rPr>
+      </w:pPr>
+      <w:r>
+        <w:rPr>
+          <w:sz w:val="24"/>
+          <w:szCs w:val="24"/>
+          <w:rtl w:val="0"/>
+        </w:rPr>
+        <w:t xml:space="preserve">Used when more than one type can be used</w:t>
+      </w:r>
+    </w:p>
+    <w:p>
+      <w:pPr>
+        <w:pBdr>
+          <w:top w:color="0b0b0b" w:space="0" w:sz="0" w:val="none"/>
+          <w:left w:color="0b0b0b" w:space="0" w:sz="0" w:val="none"/>
+          <w:bottom w:color="0b0b0b" w:space="0" w:sz="0" w:val="none"/>
+          <w:right w:color="0b0b0b" w:space="0" w:sz="0" w:val="none"/>
+          <w:between w:color="0b0b0b" w:space="0" w:sz="0" w:val="none"/>
+        </w:pBdr>
+        <w:shd w:fill="ffffff" w:val="clear"/>
+        <w:ind w:left="2160" w:firstLine="0"/>
+        <w:rPr>
+          <w:sz w:val="24"/>
+          <w:szCs w:val="24"/>
+        </w:rPr>
+      </w:pPr>
+      <w:r>
+        <w:rPr>
+          <w:rtl w:val="0"/>
+        </w:rPr>
+      </w:r>
+    </w:p>
+    <w:p>
+      <w:pPr>
+        <w:pBdr>
+          <w:top w:color="0b0b0b" w:space="0" w:sz="0" w:val="none"/>
+          <w:left w:color="0b0b0b" w:space="0" w:sz="0" w:val="none"/>
+          <w:bottom w:color="0b0b0b" w:space="0" w:sz="0" w:val="none"/>
+          <w:right w:color="0b0b0b" w:space="0" w:sz="0" w:val="none"/>
+          <w:between w:color="0b0b0b" w:space="0" w:sz="0" w:val="none"/>
+        </w:pBdr>
+        <w:shd w:fill="ffffff" w:val="clear"/>
+        <w:ind w:left="2160" w:firstLine="0"/>
+        <w:rPr>
+          <w:rFonts w:ascii="Consolas" w:cs="Consolas" w:eastAsia="Consolas" w:hAnsi="Consolas"/>
+          <w:color w:val="0f2b3d"/>
+          <w:sz w:val="24"/>
+          <w:szCs w:val="24"/>
+        </w:rPr>
+      </w:pPr>
+      <w:r>
+        <w:rPr>
+          <w:rFonts w:ascii="Consolas" w:cs="Consolas" w:eastAsia="Consolas" w:hAnsi="Consolas"/>
+          <w:b w:val="1"/>
+          <w:color w:val="0f2b3d"/>
+          <w:sz w:val="24"/>
+          <w:szCs w:val="24"/>
+          <w:rtl w:val="0"/>
+        </w:rPr>
+        <w:t xml:space="preserve">let</w:t>
+      </w:r>
+      <w:r>
+        <w:rPr>
+          <w:rFonts w:ascii="Consolas" w:cs="Consolas" w:eastAsia="Consolas" w:hAnsi="Consolas"/>
+          <w:color w:val="0f2b3d"/>
+          <w:sz w:val="24"/>
+          <w:szCs w:val="24"/>
+          <w:rtl w:val="0"/>
+        </w:rPr>
+        <w:t xml:space="preserve"> </w:t>
+      </w:r>
+      <w:r>
+        <w:rPr>
+          <w:rFonts w:ascii="Consolas" w:cs="Consolas" w:eastAsia="Consolas" w:hAnsi="Consolas"/>
+          <w:color w:val="027c7c"/>
+          <w:sz w:val="24"/>
+          <w:szCs w:val="24"/>
+          <w:rtl w:val="0"/>
+        </w:rPr>
+        <w:t xml:space="preserve">studentPhone</w:t>
+      </w:r>
+      <w:r>
+        <w:rPr>
+          <w:rFonts w:ascii="Consolas" w:cs="Consolas" w:eastAsia="Consolas" w:hAnsi="Consolas"/>
+          <w:color w:val="0f2b3d"/>
+          <w:sz w:val="24"/>
+          <w:szCs w:val="24"/>
+          <w:rtl w:val="0"/>
+        </w:rPr>
+        <w:t xml:space="preserve">: (number | string);</w:t>
+      </w:r>
+    </w:p>
+    <w:p>
+      <w:pPr>
+        <w:pBdr>
+          <w:top w:color="0b0b0b" w:space="0" w:sz="0" w:val="none"/>
+          <w:left w:color="0b0b0b" w:space="0" w:sz="0" w:val="none"/>
+          <w:bottom w:color="0b0b0b" w:space="0" w:sz="0" w:val="none"/>
+          <w:right w:color="0b0b0b" w:space="0" w:sz="0" w:val="none"/>
+          <w:between w:color="0b0b0b" w:space="0" w:sz="0" w:val="none"/>
+        </w:pBdr>
+        <w:shd w:fill="ffffff" w:val="clear"/>
+        <w:ind w:left="2160" w:firstLine="0"/>
+        <w:rPr>
+          <w:rFonts w:ascii="Consolas" w:cs="Consolas" w:eastAsia="Consolas" w:hAnsi="Consolas"/>
+          <w:color w:val="0f2b3d"/>
+          <w:sz w:val="24"/>
+          <w:szCs w:val="24"/>
+        </w:rPr>
+      </w:pPr>
+      <w:r>
+        <w:rPr>
+          <w:rFonts w:ascii="Consolas" w:cs="Consolas" w:eastAsia="Consolas" w:hAnsi="Consolas"/>
+          <w:color w:val="0f2b3d"/>
+          <w:sz w:val="24"/>
+          <w:szCs w:val="24"/>
+          <w:rtl w:val="0"/>
+        </w:rPr>
+        <w:t xml:space="preserve">studentPhone = </w:t>
+      </w:r>
+      <w:r>
+        <w:rPr>
+          <w:rFonts w:ascii="Consolas" w:cs="Consolas" w:eastAsia="Consolas" w:hAnsi="Consolas"/>
+          <w:color w:val="dd1144"/>
+          <w:sz w:val="24"/>
+          <w:szCs w:val="24"/>
+          <w:rtl w:val="0"/>
+        </w:rPr>
+        <w:t xml:space="preserve">'(555) 555 - 5555'</w:t>
+      </w:r>
+      <w:r>
+        <w:rPr>
+          <w:rFonts w:ascii="Consolas" w:cs="Consolas" w:eastAsia="Consolas" w:hAnsi="Consolas"/>
+          <w:color w:val="0f2b3d"/>
+          <w:sz w:val="24"/>
+          <w:szCs w:val="24"/>
+          <w:rtl w:val="0"/>
+        </w:rPr>
+        <w:t xml:space="preserve">;</w:t>
+      </w:r>
+    </w:p>
+    <w:p>
+      <w:pPr>
+        <w:pBdr>
+          <w:top w:color="0b0b0b" w:space="0" w:sz="0" w:val="none"/>
+          <w:left w:color="0b0b0b" w:space="0" w:sz="0" w:val="none"/>
+          <w:bottom w:color="0b0b0b" w:space="0" w:sz="0" w:val="none"/>
+          <w:right w:color="0b0b0b" w:space="0" w:sz="0" w:val="none"/>
+          <w:between w:color="0b0b0b" w:space="0" w:sz="0" w:val="none"/>
+        </w:pBdr>
+        <w:shd w:fill="ffffff" w:val="clear"/>
+        <w:ind w:left="2160" w:firstLine="0"/>
+        <w:rPr>
+          <w:rFonts w:ascii="Consolas" w:cs="Consolas" w:eastAsia="Consolas" w:hAnsi="Consolas"/>
+          <w:color w:val="0f2b3d"/>
+          <w:sz w:val="24"/>
+          <w:szCs w:val="24"/>
+        </w:rPr>
+      </w:pPr>
+      <w:r>
+        <w:rPr>
+          <w:rFonts w:ascii="Consolas" w:cs="Consolas" w:eastAsia="Consolas" w:hAnsi="Consolas"/>
+          <w:color w:val="0f2b3d"/>
+          <w:sz w:val="24"/>
+          <w:szCs w:val="24"/>
+          <w:rtl w:val="0"/>
+        </w:rPr>
+        <w:t xml:space="preserve">studentPhone = </w:t>
+      </w:r>
+      <w:r>
+        <w:rPr>
+          <w:rFonts w:ascii="Consolas" w:cs="Consolas" w:eastAsia="Consolas" w:hAnsi="Consolas"/>
+          <w:color w:val="027c7c"/>
+          <w:sz w:val="24"/>
+          <w:szCs w:val="24"/>
+          <w:rtl w:val="0"/>
+        </w:rPr>
+        <w:t xml:space="preserve">5555555555</w:t>
+      </w:r>
+      <w:r>
+        <w:rPr>
+          <w:rFonts w:ascii="Consolas" w:cs="Consolas" w:eastAsia="Consolas" w:hAnsi="Consolas"/>
+          <w:color w:val="0f2b3d"/>
+          <w:sz w:val="24"/>
+          <w:szCs w:val="24"/>
+          <w:rtl w:val="0"/>
+        </w:rPr>
+        <w:t xml:space="preserve">;</w:t>
+      </w:r>
+    </w:p>
+    <w:p>
+      <w:pPr>
+        <w:pBdr>
+          <w:top w:color="0b0b0b" w:space="0" w:sz="0" w:val="none"/>
+          <w:left w:color="0b0b0b" w:space="0" w:sz="0" w:val="none"/>
+          <w:bottom w:color="0b0b0b" w:space="0" w:sz="0" w:val="none"/>
+          <w:right w:color="0b0b0b" w:space="0" w:sz="0" w:val="none"/>
+          <w:between w:color="0b0b0b" w:space="0" w:sz="0" w:val="none"/>
+        </w:pBdr>
+        <w:shd w:fill="ffffff" w:val="clear"/>
+        <w:ind w:left="2160" w:firstLine="0"/>
+        <w:rPr>
+          <w:sz w:val="24"/>
+          <w:szCs w:val="24"/>
+        </w:rPr>
+      </w:pPr>
+      <w:r>
+        <w:rPr>
+          <w:rtl w:val="0"/>
+        </w:rPr>
+      </w:r>
+    </w:p>
+    <w:p>
+      <w:pPr>
+        <w:numPr>
+          <w:ilvl w:val="1"/>
+          <w:numId w:val="1"/>
+        </w:numPr>
+        <w:pBdr>
+          <w:top w:color="0b0b0b" w:space="0" w:sz="0" w:val="none"/>
+          <w:left w:color="0b0b0b" w:space="0" w:sz="0" w:val="none"/>
+          <w:bottom w:color="0b0b0b" w:space="0" w:sz="0" w:val="none"/>
+          <w:right w:color="0b0b0b" w:space="0" w:sz="0" w:val="none"/>
+          <w:between w:color="0b0b0b" w:space="0" w:sz="0" w:val="none"/>
+        </w:pBdr>
+        <w:shd w:fill="ffffff" w:val="clear"/>
+        <w:ind w:left="1440" w:hanging="360"/>
+        <w:rPr>
+          <w:sz w:val="24"/>
+          <w:szCs w:val="24"/>
+        </w:rPr>
+      </w:pPr>
+      <w:r>
+        <w:rPr>
+          <w:sz w:val="24"/>
+          <w:szCs w:val="24"/>
+          <w:rtl w:val="0"/>
+        </w:rPr>
+        <w:t xml:space="preserve">Return types </w:t>
+      </w:r>
+    </w:p>
+    <w:p>
+      <w:pPr>
+        <w:numPr>
+          <w:ilvl w:val="2"/>
+          <w:numId w:val="1"/>
+        </w:numPr>
+        <w:pBdr>
+          <w:top w:color="0b0b0b" w:space="0" w:sz="0" w:val="none"/>
+          <w:left w:color="0b0b0b" w:space="0" w:sz="0" w:val="none"/>
+          <w:bottom w:color="0b0b0b" w:space="0" w:sz="0" w:val="none"/>
+          <w:right w:color="0b0b0b" w:space="0" w:sz="0" w:val="none"/>
+          <w:between w:color="0b0b0b" w:space="0" w:sz="0" w:val="none"/>
+        </w:pBdr>
+        <w:shd w:fill="ffffff" w:val="clear"/>
+        <w:ind w:left="2160" w:hanging="360"/>
+        <w:rPr>
+          <w:sz w:val="24"/>
+          <w:szCs w:val="24"/>
+        </w:rPr>
+      </w:pPr>
+      <w:r>
+        <w:rPr>
+          <w:sz w:val="24"/>
+          <w:szCs w:val="24"/>
+          <w:rtl w:val="0"/>
+        </w:rPr>
+        <w:t xml:space="preserve">void </w:t>
+      </w:r>
+    </w:p>
+    <w:p>
+      <w:pPr>
+        <w:numPr>
+          <w:ilvl w:val="2"/>
+          <w:numId w:val="1"/>
+        </w:numPr>
+        <w:pBdr>
+          <w:top w:color="0b0b0b" w:space="0" w:sz="0" w:val="none"/>
+          <w:left w:color="0b0b0b" w:space="0" w:sz="0" w:val="none"/>
+          <w:bottom w:color="0b0b0b" w:space="0" w:sz="0" w:val="none"/>
+          <w:right w:color="0b0b0b" w:space="0" w:sz="0" w:val="none"/>
+          <w:between w:color="0b0b0b" w:space="0" w:sz="0" w:val="none"/>
+        </w:pBdr>
+        <w:shd w:fill="ffffff" w:val="clear"/>
+        <w:ind w:left="2160" w:hanging="360"/>
+        <w:rPr>
+          <w:sz w:val="24"/>
+          <w:szCs w:val="24"/>
+        </w:rPr>
+      </w:pPr>
+      <w:r>
+        <w:rPr>
+          <w:sz w:val="24"/>
+          <w:szCs w:val="24"/>
+          <w:rtl w:val="0"/>
+        </w:rPr>
+        <w:t xml:space="preserve">never</w:t>
+      </w:r>
+    </w:p>
+    <w:p>
+      <w:pPr>
+        <w:numPr>
+          <w:ilvl w:val="2"/>
+          <w:numId w:val="1"/>
+        </w:numPr>
+        <w:pBdr>
+          <w:top w:color="0b0b0b" w:space="0" w:sz="0" w:val="none"/>
+          <w:left w:color="0b0b0b" w:space="0" w:sz="0" w:val="none"/>
+          <w:bottom w:color="0b0b0b" w:space="0" w:sz="0" w:val="none"/>
+          <w:right w:color="0b0b0b" w:space="0" w:sz="0" w:val="none"/>
+          <w:between w:color="0b0b0b" w:space="0" w:sz="0" w:val="none"/>
+        </w:pBdr>
+        <w:shd w:fill="ffffff" w:val="clear"/>
+        <w:ind w:left="2160" w:hanging="360"/>
+        <w:rPr>
+          <w:sz w:val="24"/>
+          <w:szCs w:val="24"/>
+        </w:rPr>
+      </w:pPr>
+      <w:r>
+        <w:rPr>
+          <w:sz w:val="24"/>
+          <w:szCs w:val="24"/>
+          <w:rtl w:val="0"/>
+        </w:rPr>
+        <w:t xml:space="preserve">any </w:t>
+      </w:r>
+    </w:p>
+    <w:p>
+      <w:pPr>
+        <w:numPr>
+          <w:ilvl w:val="1"/>
+          <w:numId w:val="1"/>
+        </w:numPr>
+        <w:pBdr>
+          <w:top w:color="0b0b0b" w:space="0" w:sz="0" w:val="none"/>
+          <w:left w:color="0b0b0b" w:space="0" w:sz="0" w:val="none"/>
+          <w:bottom w:color="0b0b0b" w:space="0" w:sz="0" w:val="none"/>
+          <w:right w:color="0b0b0b" w:space="0" w:sz="0" w:val="none"/>
+          <w:between w:color="0b0b0b" w:space="0" w:sz="0" w:val="none"/>
+        </w:pBdr>
+        <w:shd w:fill="ffffff" w:val="clear"/>
+        <w:ind w:left="1440" w:hanging="360"/>
+        <w:rPr>
+          <w:sz w:val="24"/>
+          <w:szCs w:val="24"/>
+          <w:u w:val="none"/>
+        </w:rPr>
+      </w:pPr>
+      <w:r>
+        <w:rPr>
+          <w:rtl w:val="0"/>
+        </w:rPr>
       </w:r>
     </w:p>
     <w:sectPr>
-      <w:footerReference r:id="rId23" w:type="default"/>
-      <w:footerReference r:id="rId24" w:type="first"/>
+      <w:footerReference r:id="rId25" w:type="default"/>
+      <w:footerReference r:id="rId26" w:type="first"/>
       <w:pgSz w:h="15840" w:w="12240" w:orient="portrait"/>
       <w:pgMar w:bottom="1440" w:top="1440" w:left="1440" w:right="1440" w:header="720" w:footer="720"/>
       <w:pgNumType w:start="0"/>
@@ -7543,6 +8986,7 @@
         <w:ind w:left="720" w:hanging="360"/>
       </w:pPr>
       <w:rPr>
+        <w:color w:val="000000"/>
         <w:u w:val="none"/>
       </w:rPr>
     </w:lvl>

</xml_diff>